<commit_message>
Add retireve hx his patient logic
</commit_message>
<xml_diff>
--- a/docs/华西闸机与HIS提供统一接口文档说明v1.1(2).docx
+++ b/docs/华西闸机与HIS提供统一接口文档说明v1.1(2).docx
@@ -1,6 +1,6 @@
 
 <file path=word/document.xml><?xml version="1.0" encoding="utf-8"?>
-<w:document xmlns:wpc="http://schemas.microsoft.com/office/word/2010/wordprocessingCanvas" xmlns:cx="http://schemas.microsoft.com/office/drawing/2014/chartex" xmlns:mc="http://schemas.openxmlformats.org/markup-compatibility/2006" xmlns:o="urn:schemas-microsoft-com:office:office" xmlns:r="http://schemas.openxmlformats.org/officeDocument/2006/relationships" xmlns:m="http://schemas.openxmlformats.org/officeDocument/2006/math" xmlns:v="urn:schemas-microsoft-com:vml" xmlns:wp14="http://schemas.microsoft.com/office/word/2010/wordprocessingDrawing" xmlns:wp="http://schemas.openxmlformats.org/drawingml/2006/wordprocessingDrawing" xmlns:w10="urn:schemas-microsoft-com:office:word" xmlns:w="http://schemas.openxmlformats.org/wordprocessingml/2006/main" xmlns:w14="http://schemas.microsoft.com/office/word/2010/wordml" xmlns:w15="http://schemas.microsoft.com/office/word/2012/wordml" xmlns:w16se="http://schemas.microsoft.com/office/word/2015/wordml/symex" xmlns:wpg="http://schemas.microsoft.com/office/word/2010/wordprocessingGroup" xmlns:wpi="http://schemas.microsoft.com/office/word/2010/wordprocessingInk" xmlns:wne="http://schemas.microsoft.com/office/word/2006/wordml" xmlns:wps="http://schemas.microsoft.com/office/word/2010/wordprocessingShape" mc:Ignorable="w14 w15 w16se wp14">
+<w:document xmlns:wpc="http://schemas.microsoft.com/office/word/2010/wordprocessingCanvas" xmlns:cx="http://schemas.microsoft.com/office/drawing/2014/chartex" xmlns:cx1="http://schemas.microsoft.com/office/drawing/2015/9/8/chartex" xmlns:cx2="http://schemas.microsoft.com/office/drawing/2015/10/21/chartex" xmlns:cx3="http://schemas.microsoft.com/office/drawing/2016/5/9/chartex" xmlns:cx4="http://schemas.microsoft.com/office/drawing/2016/5/10/chartex" xmlns:cx5="http://schemas.microsoft.com/office/drawing/2016/5/11/chartex" xmlns:cx6="http://schemas.microsoft.com/office/drawing/2016/5/12/chartex" xmlns:cx7="http://schemas.microsoft.com/office/drawing/2016/5/13/chartex" xmlns:cx8="http://schemas.microsoft.com/office/drawing/2016/5/14/chartex" xmlns:mc="http://schemas.openxmlformats.org/markup-compatibility/2006" xmlns:aink="http://schemas.microsoft.com/office/drawing/2016/ink" xmlns:am3d="http://schemas.microsoft.com/office/drawing/2017/model3d" xmlns:o="urn:schemas-microsoft-com:office:office" xmlns:r="http://schemas.openxmlformats.org/officeDocument/2006/relationships" xmlns:m="http://schemas.openxmlformats.org/officeDocument/2006/math" xmlns:v="urn:schemas-microsoft-com:vml" xmlns:wp14="http://schemas.microsoft.com/office/word/2010/wordprocessingDrawing" xmlns:wp="http://schemas.openxmlformats.org/drawingml/2006/wordprocessingDrawing" xmlns:w10="urn:schemas-microsoft-com:office:word" xmlns:w="http://schemas.openxmlformats.org/wordprocessingml/2006/main" xmlns:w14="http://schemas.microsoft.com/office/word/2010/wordml" xmlns:w15="http://schemas.microsoft.com/office/word/2012/wordml" xmlns:w16cex="http://schemas.microsoft.com/office/word/2018/wordml/cex" xmlns:w16cid="http://schemas.microsoft.com/office/word/2016/wordml/cid" xmlns:w16="http://schemas.microsoft.com/office/word/2018/wordml" xmlns:w16sdtdh="http://schemas.microsoft.com/office/word/2020/wordml/sdtdatahash" xmlns:w16se="http://schemas.microsoft.com/office/word/2015/wordml/symex" xmlns:wpg="http://schemas.microsoft.com/office/word/2010/wordprocessingGroup" xmlns:wpi="http://schemas.microsoft.com/office/word/2010/wordprocessingInk" xmlns:wne="http://schemas.microsoft.com/office/word/2006/wordml" xmlns:wps="http://schemas.microsoft.com/office/word/2010/wordprocessingShape" mc:Ignorable="w14 w15 w16se w16cid w16 w16cex w16sdtdh wp14">
   <w:body>
     <w:p>
       <w:pPr>
@@ -2585,8 +2585,6 @@
               </w:rPr>
               <w:t>身份证号</w:t>
             </w:r>
-            <w:bookmarkStart w:id="0" w:name="_GoBack"/>
-            <w:bookmarkEnd w:id="0"/>
           </w:p>
         </w:tc>
         <w:tc>
@@ -3431,9 +3429,6 @@
           <w:tab w:val="left" w:pos="576"/>
         </w:tabs>
         <w:spacing w:line="360" w:lineRule="auto"/>
-        <w:rPr>
-          <w:rFonts w:hint="eastAsia"/>
-        </w:rPr>
       </w:pPr>
       <w:r>
         <w:rPr>
@@ -3762,7 +3757,7 @@
             <w:pPr>
               <w:spacing w:line="360" w:lineRule="auto"/>
               <w:rPr>
-                <w:rFonts w:ascii="宋体" w:hAnsi="宋体" w:hint="eastAsia"/>
+                <w:rFonts w:ascii="宋体" w:hAnsi="宋体"/>
                 <w:color w:val="000000"/>
                 <w:szCs w:val="21"/>
               </w:rPr>
@@ -4092,108 +4087,90 @@
               <w:rPr>
                 <w:color w:val="000080"/>
               </w:rPr>
-              <w:t>start</w:t>
+              <w:t>startTime</w:t>
             </w:r>
             <w:r>
               <w:rPr>
                 <w:color w:val="000080"/>
               </w:rPr>
-              <w:t>Time</w:t>
+              <w:t>": "</w:t>
             </w:r>
             <w:r>
               <w:rPr>
                 <w:color w:val="000080"/>
               </w:rPr>
+              <w:t>09</w:t>
+            </w:r>
+            <w:r>
+              <w:rPr>
+                <w:rFonts w:hint="eastAsia"/>
+                <w:color w:val="000080"/>
+              </w:rPr>
+              <w:t>:00:00</w:t>
+            </w:r>
+            <w:r>
+              <w:rPr>
+                <w:color w:val="000080"/>
+              </w:rPr>
+              <w:t>",</w:t>
+            </w:r>
+          </w:p>
+          <w:p>
+            <w:pPr>
+              <w:pStyle w:val="a3"/>
+              <w:rPr>
+                <w:color w:val="000080"/>
+              </w:rPr>
+            </w:pPr>
+            <w:r>
+              <w:rPr>
+                <w:color w:val="000080"/>
+              </w:rPr>
+              <w:t xml:space="preserve">    "</w:t>
+            </w:r>
+            <w:r>
+              <w:rPr>
+                <w:color w:val="000080"/>
+              </w:rPr>
+              <w:t>endDate</w:t>
+            </w:r>
+            <w:r>
+              <w:rPr>
+                <w:color w:val="000080"/>
+              </w:rPr>
               <w:t>": "</w:t>
             </w:r>
             <w:r>
               <w:rPr>
                 <w:color w:val="000080"/>
               </w:rPr>
-              <w:t>09</w:t>
-            </w:r>
-            <w:r>
-              <w:rPr>
-                <w:rFonts w:hint="eastAsia"/>
+              <w:t>2022-03-15</w:t>
+            </w:r>
+            <w:r>
+              <w:rPr>
                 <w:color w:val="000080"/>
               </w:rPr>
-              <w:t>:00:00</w:t>
-            </w:r>
-            <w:r>
+              <w:t>",</w:t>
+            </w:r>
+          </w:p>
+          <w:p>
+            <w:pPr>
+              <w:pStyle w:val="a3"/>
               <w:rPr>
                 <w:color w:val="000080"/>
               </w:rPr>
-              <w:t>",</w:t>
-            </w:r>
-          </w:p>
-          <w:p>
-            <w:pPr>
-              <w:pStyle w:val="a3"/>
+            </w:pPr>
+            <w:r>
               <w:rPr>
                 <w:color w:val="000080"/>
               </w:rPr>
-            </w:pPr>
+              <w:t xml:space="preserve">    "</w:t>
+            </w:r>
             <w:r>
               <w:rPr>
                 <w:color w:val="000080"/>
               </w:rPr>
-              <w:t xml:space="preserve">    "</w:t>
-            </w:r>
-            <w:r>
-              <w:rPr>
-                <w:color w:val="000080"/>
-              </w:rPr>
-              <w:t>end</w:t>
-            </w:r>
-            <w:r>
-              <w:rPr>
-                <w:color w:val="000080"/>
-              </w:rPr>
-              <w:t>Date</w:t>
-            </w:r>
-            <w:r>
-              <w:rPr>
-                <w:color w:val="000080"/>
-              </w:rPr>
-              <w:t>": "</w:t>
-            </w:r>
-            <w:r>
-              <w:rPr>
-                <w:color w:val="000080"/>
-              </w:rPr>
-              <w:t>2022-03-15</w:t>
-            </w:r>
-            <w:r>
-              <w:rPr>
-                <w:color w:val="000080"/>
-              </w:rPr>
-              <w:t>",</w:t>
-            </w:r>
-          </w:p>
-          <w:p>
-            <w:pPr>
-              <w:pStyle w:val="a3"/>
-              <w:rPr>
-                <w:color w:val="000080"/>
-              </w:rPr>
-            </w:pPr>
-            <w:r>
-              <w:rPr>
-                <w:color w:val="000080"/>
-              </w:rPr>
-              <w:t xml:space="preserve">    "</w:t>
-            </w:r>
-            <w:r>
-              <w:rPr>
-                <w:color w:val="000080"/>
-              </w:rPr>
-              <w:t>end</w:t>
-            </w:r>
-            <w:r>
-              <w:rPr>
-                <w:color w:val="000080"/>
-              </w:rPr>
-              <w:t>Time</w:t>
+              <w:t>endTime</w:t>
             </w:r>
             <w:r>
               <w:rPr>
@@ -4580,17 +4557,17 @@
               <w:spacing w:line="360" w:lineRule="auto"/>
               <w:jc w:val="left"/>
               <w:rPr>
+                <w:rFonts w:ascii="宋体" w:hAnsi="宋体" w:cs="宋体"/>
+                <w:kern w:val="0"/>
+                <w:szCs w:val="21"/>
+              </w:rPr>
+            </w:pPr>
+            <w:r>
+              <w:rPr>
                 <w:rFonts w:ascii="宋体" w:hAnsi="宋体" w:cs="宋体" w:hint="eastAsia"/>
                 <w:kern w:val="0"/>
                 <w:szCs w:val="21"/>
               </w:rPr>
-            </w:pPr>
-            <w:r>
-              <w:rPr>
-                <w:rFonts w:ascii="宋体" w:hAnsi="宋体" w:cs="宋体" w:hint="eastAsia"/>
-                <w:kern w:val="0"/>
-                <w:szCs w:val="21"/>
-              </w:rPr>
               <w:t>结束</w:t>
             </w:r>
             <w:r>
@@ -4611,7 +4588,6 @@
           <w:p>
             <w:pPr>
               <w:rPr>
-                <w:rFonts w:hint="eastAsia"/>
                 <w:color w:val="000000"/>
               </w:rPr>
             </w:pPr>
@@ -4685,17 +4661,17 @@
               <w:spacing w:line="360" w:lineRule="auto"/>
               <w:jc w:val="left"/>
               <w:rPr>
+                <w:rFonts w:ascii="宋体" w:hAnsi="宋体" w:cs="宋体"/>
+                <w:kern w:val="0"/>
+                <w:szCs w:val="21"/>
+              </w:rPr>
+            </w:pPr>
+            <w:r>
+              <w:rPr>
                 <w:rFonts w:ascii="宋体" w:hAnsi="宋体" w:cs="宋体" w:hint="eastAsia"/>
                 <w:kern w:val="0"/>
                 <w:szCs w:val="21"/>
               </w:rPr>
-            </w:pPr>
-            <w:r>
-              <w:rPr>
-                <w:rFonts w:ascii="宋体" w:hAnsi="宋体" w:cs="宋体" w:hint="eastAsia"/>
-                <w:kern w:val="0"/>
-                <w:szCs w:val="21"/>
-              </w:rPr>
               <w:t>结束</w:t>
             </w:r>
             <w:r>
@@ -4716,7 +4692,6 @@
           <w:p>
             <w:pPr>
               <w:rPr>
-                <w:rFonts w:hint="eastAsia"/>
                 <w:color w:val="000000"/>
               </w:rPr>
             </w:pPr>
@@ -4959,12 +4934,7 @@
             </w:r>
             <w:r>
               <w:tab/>
-            </w:r>
-            <w:r>
-              <w:t xml:space="preserve">    </w:t>
-            </w:r>
-            <w:r>
-              <w:t>"bangleCode": "1234566",</w:t>
+              <w:t xml:space="preserve">    "bangleCode": "1234566",</w:t>
             </w:r>
           </w:p>
           <w:p>
@@ -4977,12 +4947,7 @@
             </w:r>
             <w:r>
               <w:tab/>
-            </w:r>
-            <w:r>
-              <w:t xml:space="preserve">    </w:t>
-            </w:r>
-            <w:r>
-              <w:t>"bedNum": "1",</w:t>
+              <w:t xml:space="preserve">    "bedNum": "1",</w:t>
             </w:r>
           </w:p>
           <w:p>
@@ -4995,12 +4960,7 @@
             </w:r>
             <w:r>
               <w:tab/>
-            </w:r>
-            <w:r>
-              <w:t xml:space="preserve">    </w:t>
-            </w:r>
-            <w:r>
-              <w:t>"certNum": "112233456",</w:t>
+              <w:t xml:space="preserve">    "certNum": "112233456",</w:t>
             </w:r>
           </w:p>
           <w:p>
@@ -5013,12 +4973,7 @@
             </w:r>
             <w:r>
               <w:tab/>
-            </w:r>
-            <w:r>
-              <w:t xml:space="preserve">    </w:t>
-            </w:r>
-            <w:r>
-              <w:t>"erFlag": "1",</w:t>
+              <w:t xml:space="preserve">    "erFlag": "1",</w:t>
             </w:r>
           </w:p>
           <w:p>
@@ -5031,12 +4986,7 @@
             </w:r>
             <w:r>
               <w:tab/>
-            </w:r>
-            <w:r>
-              <w:t xml:space="preserve">    </w:t>
-            </w:r>
-            <w:r>
-              <w:t>"gender": 1,</w:t>
+              <w:t xml:space="preserve">    "gender": 1,</w:t>
             </w:r>
           </w:p>
           <w:p>
@@ -5049,12 +4999,7 @@
             </w:r>
             <w:r>
               <w:tab/>
-            </w:r>
-            <w:r>
-              <w:t xml:space="preserve">    </w:t>
-            </w:r>
-            <w:r>
-              <w:t>"hospitalId": "1234567",</w:t>
+              <w:t xml:space="preserve">    "hospitalId": "1234567",</w:t>
             </w:r>
           </w:p>
           <w:p>
@@ -5067,12 +5012,7 @@
             </w:r>
             <w:r>
               <w:tab/>
-            </w:r>
-            <w:r>
-              <w:t xml:space="preserve">    </w:t>
-            </w:r>
-            <w:r>
-              <w:t>"inHospital": "2021/01/26 15:30:11",</w:t>
+              <w:t xml:space="preserve">    "inHospital": "2021/01/26 15:30:11",</w:t>
             </w:r>
           </w:p>
           <w:p>
@@ -5085,12 +5025,7 @@
             </w:r>
             <w:r>
               <w:tab/>
-            </w:r>
-            <w:r>
-              <w:t xml:space="preserve">    </w:t>
-            </w:r>
-            <w:r>
-              <w:t>"</w:t>
+              <w:t xml:space="preserve">    "</w:t>
             </w:r>
             <w:r>
               <w:rPr>
@@ -5123,12 +5058,7 @@
             </w:r>
             <w:r>
               <w:tab/>
-            </w:r>
-            <w:r>
-              <w:t xml:space="preserve">    </w:t>
-            </w:r>
-            <w:r>
-              <w:t>"personId": "222222",</w:t>
+              <w:t xml:space="preserve">    "personId": "222222",</w:t>
             </w:r>
           </w:p>
           <w:p>
@@ -5144,8 +5074,6 @@
             </w:r>
             <w:r>
               <w:tab/>
-            </w:r>
-            <w:r>
               <w:t xml:space="preserve">    </w:t>
             </w:r>
             <w:r>
@@ -5177,12 +5105,7 @@
             </w:r>
             <w:r>
               <w:tab/>
-            </w:r>
-            <w:r>
-              <w:t xml:space="preserve">    </w:t>
-            </w:r>
-            <w:r>
-              <w:t>"phone": "123456789",</w:t>
+              <w:t xml:space="preserve">    "phone": "123456789",</w:t>
             </w:r>
           </w:p>
           <w:p>
@@ -5198,8 +5121,6 @@
             </w:r>
             <w:r>
               <w:tab/>
-            </w:r>
-            <w:r>
               <w:t xml:space="preserve">    </w:t>
             </w:r>
             <w:r>
@@ -5231,12 +5152,7 @@
             </w:r>
             <w:r>
               <w:tab/>
-            </w:r>
-            <w:r>
-              <w:t xml:space="preserve">    </w:t>
-            </w:r>
-            <w:r>
-              <w:t>"relationPhone": "123123123123",</w:t>
+              <w:t xml:space="preserve">    "relationPhone": "123123123123",</w:t>
             </w:r>
           </w:p>
           <w:p>
@@ -5249,12 +5165,7 @@
             </w:r>
             <w:r>
               <w:tab/>
-            </w:r>
-            <w:r>
-              <w:t xml:space="preserve">    </w:t>
-            </w:r>
-            <w:r>
-              <w:t>"virusCheck": "1",</w:t>
+              <w:t xml:space="preserve">    "virusCheck": "1",</w:t>
             </w:r>
           </w:p>
           <w:p>
@@ -5267,12 +5178,7 @@
             </w:r>
             <w:r>
               <w:tab/>
-            </w:r>
-            <w:r>
-              <w:t xml:space="preserve">    </w:t>
-            </w:r>
-            <w:r>
-              <w:t>"wardNum": "001"</w:t>
+              <w:t xml:space="preserve">    "wardNum": "001"</w:t>
             </w:r>
           </w:p>
           <w:p>
@@ -5282,13 +5188,7 @@
               <w:contextualSpacing/>
             </w:pPr>
             <w:r>
-              <w:t>}</w:t>
-            </w:r>
-            <w:r>
-              <w:t>,</w:t>
-            </w:r>
-            <w:r>
-              <w:t>{</w:t>
+              <w:t>},{</w:t>
             </w:r>
           </w:p>
           <w:p>
@@ -5754,7 +5654,7 @@
           <w:p>
             <w:pPr>
               <w:rPr>
-                <w:rFonts w:asciiTheme="minorEastAsia" w:hAnsiTheme="minorEastAsia" w:hint="eastAsia"/>
+                <w:rFonts w:asciiTheme="minorEastAsia" w:hAnsiTheme="minorEastAsia"/>
                 <w:color w:val="000000"/>
                 <w:sz w:val="18"/>
                 <w:szCs w:val="18"/>
@@ -5977,7 +5877,7 @@
           <w:p>
             <w:pPr>
               <w:rPr>
-                <w:rFonts w:asciiTheme="minorEastAsia" w:hAnsiTheme="minorEastAsia" w:hint="eastAsia"/>
+                <w:rFonts w:asciiTheme="minorEastAsia" w:hAnsiTheme="minorEastAsia"/>
                 <w:color w:val="000000"/>
                 <w:sz w:val="18"/>
                 <w:szCs w:val="18"/>
@@ -6884,7 +6784,6 @@
                 <w:color w:val="000000"/>
                 <w:szCs w:val="21"/>
               </w:rPr>
-              <w:lastRenderedPageBreak/>
               <w:t>inHospital</w:t>
             </w:r>
           </w:p>
@@ -7502,9 +7401,6 @@
           <w:tab w:val="left" w:pos="576"/>
         </w:tabs>
         <w:spacing w:line="360" w:lineRule="auto"/>
-        <w:rPr>
-          <w:rFonts w:hint="eastAsia"/>
-        </w:rPr>
       </w:pPr>
       <w:r>
         <w:rPr>
@@ -7543,15 +7439,7 @@
           <w:sz w:val="28"/>
           <w:szCs w:val="28"/>
         </w:rPr>
-        <w:t>结算</w:t>
-      </w:r>
-      <w:r>
-        <w:rPr>
-          <w:rFonts w:ascii="Times New Roman" w:eastAsia="宋体" w:hAnsi="Times New Roman" w:hint="eastAsia"/>
-          <w:sz w:val="28"/>
-          <w:szCs w:val="28"/>
-        </w:rPr>
-        <w:t>记录</w:t>
+        <w:t>结算记录</w:t>
       </w:r>
       <w:r>
         <w:rPr>
@@ -7799,21 +7687,7 @@
                 <w:color w:val="000000"/>
                 <w:szCs w:val="21"/>
               </w:rPr>
-              <w:t>ZJ-GETIN</w:t>
-            </w:r>
-            <w:r>
-              <w:rPr>
-                <w:color w:val="000000"/>
-                <w:szCs w:val="21"/>
-              </w:rPr>
-              <w:t>CHARGE</w:t>
-            </w:r>
-            <w:r>
-              <w:rPr>
-                <w:color w:val="000000"/>
-                <w:szCs w:val="21"/>
-              </w:rPr>
-              <w:t>INFO</w:t>
+              <w:t>ZJ-GETINCHARGEINFO</w:t>
             </w:r>
           </w:p>
         </w:tc>
@@ -7863,7 +7737,7 @@
             <w:pPr>
               <w:spacing w:line="360" w:lineRule="auto"/>
               <w:rPr>
-                <w:rFonts w:ascii="宋体" w:hAnsi="宋体" w:hint="eastAsia"/>
+                <w:rFonts w:ascii="宋体" w:hAnsi="宋体"/>
                 <w:color w:val="000000"/>
                 <w:szCs w:val="21"/>
               </w:rPr>
@@ -7890,31 +7764,7 @@
                 <w:color w:val="000000"/>
                 <w:szCs w:val="21"/>
               </w:rPr>
-              <w:t>病人</w:t>
-            </w:r>
-            <w:r>
-              <w:rPr>
-                <w:rFonts w:ascii="宋体" w:hAnsi="宋体" w:cs="Arial" w:hint="eastAsia"/>
-                <w:color w:val="000000"/>
-                <w:szCs w:val="21"/>
-              </w:rPr>
-              <w:t>出</w:t>
-            </w:r>
-            <w:r>
-              <w:rPr>
-                <w:rFonts w:ascii="宋体" w:hAnsi="宋体" w:cs="Arial" w:hint="eastAsia"/>
-                <w:color w:val="000000"/>
-                <w:szCs w:val="21"/>
-              </w:rPr>
-              <w:t>院</w:t>
-            </w:r>
-            <w:r>
-              <w:rPr>
-                <w:rFonts w:ascii="宋体" w:hAnsi="宋体" w:cs="Arial" w:hint="eastAsia"/>
-                <w:color w:val="000000"/>
-                <w:szCs w:val="21"/>
-              </w:rPr>
-              <w:t>结算</w:t>
+              <w:t>病人出院结算</w:t>
             </w:r>
             <w:r>
               <w:rPr>
@@ -8670,17 +8520,17 @@
               <w:spacing w:line="360" w:lineRule="auto"/>
               <w:jc w:val="left"/>
               <w:rPr>
+                <w:rFonts w:ascii="宋体" w:hAnsi="宋体" w:cs="宋体"/>
+                <w:kern w:val="0"/>
+                <w:szCs w:val="21"/>
+              </w:rPr>
+            </w:pPr>
+            <w:r>
+              <w:rPr>
                 <w:rFonts w:ascii="宋体" w:hAnsi="宋体" w:cs="宋体" w:hint="eastAsia"/>
                 <w:kern w:val="0"/>
                 <w:szCs w:val="21"/>
               </w:rPr>
-            </w:pPr>
-            <w:r>
-              <w:rPr>
-                <w:rFonts w:ascii="宋体" w:hAnsi="宋体" w:cs="宋体" w:hint="eastAsia"/>
-                <w:kern w:val="0"/>
-                <w:szCs w:val="21"/>
-              </w:rPr>
               <w:t>结束</w:t>
             </w:r>
             <w:r>
@@ -8701,7 +8551,6 @@
           <w:p>
             <w:pPr>
               <w:rPr>
-                <w:rFonts w:hint="eastAsia"/>
                 <w:color w:val="000000"/>
               </w:rPr>
             </w:pPr>
@@ -8775,17 +8624,17 @@
               <w:spacing w:line="360" w:lineRule="auto"/>
               <w:jc w:val="left"/>
               <w:rPr>
+                <w:rFonts w:ascii="宋体" w:hAnsi="宋体" w:cs="宋体"/>
+                <w:kern w:val="0"/>
+                <w:szCs w:val="21"/>
+              </w:rPr>
+            </w:pPr>
+            <w:r>
+              <w:rPr>
                 <w:rFonts w:ascii="宋体" w:hAnsi="宋体" w:cs="宋体" w:hint="eastAsia"/>
                 <w:kern w:val="0"/>
                 <w:szCs w:val="21"/>
               </w:rPr>
-            </w:pPr>
-            <w:r>
-              <w:rPr>
-                <w:rFonts w:ascii="宋体" w:hAnsi="宋体" w:cs="宋体" w:hint="eastAsia"/>
-                <w:kern w:val="0"/>
-                <w:szCs w:val="21"/>
-              </w:rPr>
               <w:t>结束</w:t>
             </w:r>
             <w:r>
@@ -8806,7 +8655,6 @@
           <w:p>
             <w:pPr>
               <w:rPr>
-                <w:rFonts w:hint="eastAsia"/>
                 <w:color w:val="000000"/>
               </w:rPr>
             </w:pPr>
@@ -9066,25 +8914,7 @@
             </w:r>
             <w:r>
               <w:tab/>
-              <w:t>"</w:t>
-            </w:r>
-            <w:r>
-              <w:t>inChargeTime</w:t>
-            </w:r>
-            <w:r>
-              <w:t>": "2021</w:t>
-            </w:r>
-            <w:r>
-              <w:t>-</w:t>
-            </w:r>
-            <w:r>
-              <w:t>01</w:t>
-            </w:r>
-            <w:r>
-              <w:t>-</w:t>
-            </w:r>
-            <w:r>
-              <w:t>26 15:30:11",</w:t>
+              <w:t>"inChargeTime": "2021-01-26 15:30:11",</w:t>
             </w:r>
           </w:p>
           <w:p>
@@ -9132,34 +8962,7 @@
               <w:t xml:space="preserve">    </w:t>
             </w:r>
             <w:r>
-              <w:t xml:space="preserve">    </w:t>
-            </w:r>
-            <w:r>
-              <w:t>"</w:t>
-            </w:r>
-            <w:r>
-              <w:t xml:space="preserve"> </w:t>
-            </w:r>
-            <w:r>
-              <w:t>inChargeTime</w:t>
-            </w:r>
-            <w:r>
-              <w:t xml:space="preserve"> </w:t>
-            </w:r>
-            <w:r>
-              <w:t>": "2021</w:t>
-            </w:r>
-            <w:r>
-              <w:t>-</w:t>
-            </w:r>
-            <w:r>
-              <w:t>01</w:t>
-            </w:r>
-            <w:r>
-              <w:t>-</w:t>
-            </w:r>
-            <w:r>
-              <w:t>26 15:30:11",</w:t>
+              <w:t xml:space="preserve">    " inChargeTime ": "2021-01-26 15:30:11",</w:t>
             </w:r>
           </w:p>
           <w:p>
@@ -9610,7 +9413,7 @@
           <w:p>
             <w:pPr>
               <w:rPr>
-                <w:rFonts w:asciiTheme="minorEastAsia" w:hAnsiTheme="minorEastAsia" w:hint="eastAsia"/>
+                <w:rFonts w:asciiTheme="minorEastAsia" w:hAnsiTheme="minorEastAsia"/>
                 <w:color w:val="000000"/>
                 <w:sz w:val="18"/>
                 <w:szCs w:val="18"/>
@@ -9959,9 +9762,6 @@
           <w:tab w:val="left" w:pos="576"/>
         </w:tabs>
         <w:spacing w:line="360" w:lineRule="auto"/>
-        <w:rPr>
-          <w:rFonts w:hint="eastAsia"/>
-        </w:rPr>
       </w:pPr>
       <w:r>
         <w:rPr>
@@ -9984,23 +9784,7 @@
           <w:sz w:val="28"/>
           <w:szCs w:val="28"/>
         </w:rPr>
-        <w:t>患者</w:t>
-      </w:r>
-      <w:r>
-        <w:rPr>
-          <w:rFonts w:ascii="Times New Roman" w:eastAsia="宋体" w:hAnsi="Times New Roman" w:hint="eastAsia"/>
-          <w:sz w:val="28"/>
-          <w:szCs w:val="28"/>
-        </w:rPr>
-        <w:t>病区转移</w:t>
-      </w:r>
-      <w:r>
-        <w:rPr>
-          <w:rFonts w:ascii="Times New Roman" w:eastAsia="宋体" w:hAnsi="Times New Roman" w:hint="eastAsia"/>
-          <w:sz w:val="28"/>
-          <w:szCs w:val="28"/>
-        </w:rPr>
-        <w:t>记录</w:t>
+        <w:t>患者病区转移记录</w:t>
       </w:r>
       <w:r>
         <w:rPr>
@@ -10326,7 +10110,7 @@
             <w:pPr>
               <w:spacing w:line="360" w:lineRule="auto"/>
               <w:rPr>
-                <w:rFonts w:ascii="宋体" w:hAnsi="宋体" w:hint="eastAsia"/>
+                <w:rFonts w:ascii="宋体" w:hAnsi="宋体"/>
                 <w:color w:val="000000"/>
                 <w:szCs w:val="21"/>
               </w:rPr>
@@ -11118,17 +10902,17 @@
               <w:spacing w:line="360" w:lineRule="auto"/>
               <w:jc w:val="left"/>
               <w:rPr>
+                <w:rFonts w:ascii="宋体" w:hAnsi="宋体" w:cs="宋体"/>
+                <w:kern w:val="0"/>
+                <w:szCs w:val="21"/>
+              </w:rPr>
+            </w:pPr>
+            <w:r>
+              <w:rPr>
                 <w:rFonts w:ascii="宋体" w:hAnsi="宋体" w:cs="宋体" w:hint="eastAsia"/>
                 <w:kern w:val="0"/>
                 <w:szCs w:val="21"/>
               </w:rPr>
-            </w:pPr>
-            <w:r>
-              <w:rPr>
-                <w:rFonts w:ascii="宋体" w:hAnsi="宋体" w:cs="宋体" w:hint="eastAsia"/>
-                <w:kern w:val="0"/>
-                <w:szCs w:val="21"/>
-              </w:rPr>
               <w:t>结束</w:t>
             </w:r>
             <w:r>
@@ -11149,7 +10933,6 @@
           <w:p>
             <w:pPr>
               <w:rPr>
-                <w:rFonts w:hint="eastAsia"/>
                 <w:color w:val="000000"/>
               </w:rPr>
             </w:pPr>
@@ -11223,17 +11006,17 @@
               <w:spacing w:line="360" w:lineRule="auto"/>
               <w:jc w:val="left"/>
               <w:rPr>
+                <w:rFonts w:ascii="宋体" w:hAnsi="宋体" w:cs="宋体"/>
+                <w:kern w:val="0"/>
+                <w:szCs w:val="21"/>
+              </w:rPr>
+            </w:pPr>
+            <w:r>
+              <w:rPr>
                 <w:rFonts w:ascii="宋体" w:hAnsi="宋体" w:cs="宋体" w:hint="eastAsia"/>
                 <w:kern w:val="0"/>
                 <w:szCs w:val="21"/>
               </w:rPr>
-            </w:pPr>
-            <w:r>
-              <w:rPr>
-                <w:rFonts w:ascii="宋体" w:hAnsi="宋体" w:cs="宋体" w:hint="eastAsia"/>
-                <w:kern w:val="0"/>
-                <w:szCs w:val="21"/>
-              </w:rPr>
               <w:t>结束</w:t>
             </w:r>
             <w:r>
@@ -11254,7 +11037,6 @@
           <w:p>
             <w:pPr>
               <w:rPr>
-                <w:rFonts w:hint="eastAsia"/>
                 <w:color w:val="000000"/>
               </w:rPr>
             </w:pPr>
@@ -11578,19 +11360,7 @@
             </w:r>
             <w:r>
               <w:tab/>
-              <w:t>"transferTime": "2021</w:t>
-            </w:r>
-            <w:r>
-              <w:t>-</w:t>
-            </w:r>
-            <w:r>
-              <w:t>01</w:t>
-            </w:r>
-            <w:r>
-              <w:t>-</w:t>
-            </w:r>
-            <w:r>
-              <w:t>26 15:30:11"</w:t>
+              <w:t>"transferTime": "2021-01-26 15:30:11"</w:t>
             </w:r>
           </w:p>
           <w:p>
@@ -11695,19 +11465,7 @@
             </w:r>
             <w:r>
               <w:tab/>
-              <w:t>"transferTime": "2021</w:t>
-            </w:r>
-            <w:r>
-              <w:t>-</w:t>
-            </w:r>
-            <w:r>
-              <w:t>01</w:t>
-            </w:r>
-            <w:r>
-              <w:t>-</w:t>
-            </w:r>
-            <w:r>
-              <w:t>26 15:30:11"</w:t>
+              <w:t>"transferTime": "2021-01-26 15:30:11"</w:t>
             </w:r>
           </w:p>
           <w:p>
@@ -11854,7 +11612,6 @@
           <w:p>
             <w:pPr>
               <w:rPr>
-                <w:rFonts w:hint="eastAsia"/>
                 <w:color w:val="000000"/>
               </w:rPr>
             </w:pPr>
@@ -12133,7 +11890,7 @@
           <w:p>
             <w:pPr>
               <w:rPr>
-                <w:rFonts w:asciiTheme="minorEastAsia" w:hAnsiTheme="minorEastAsia" w:hint="eastAsia"/>
+                <w:rFonts w:asciiTheme="minorEastAsia" w:hAnsiTheme="minorEastAsia"/>
                 <w:color w:val="000000"/>
                 <w:sz w:val="18"/>
                 <w:szCs w:val="18"/>
@@ -12667,9 +12424,6 @@
           <w:tab w:val="left" w:pos="576"/>
         </w:tabs>
         <w:spacing w:line="360" w:lineRule="auto"/>
-        <w:rPr>
-          <w:rFonts w:hint="eastAsia"/>
-        </w:rPr>
       </w:pPr>
       <w:r>
         <w:rPr>
@@ -12692,23 +12446,7 @@
           <w:sz w:val="28"/>
           <w:szCs w:val="28"/>
         </w:rPr>
-        <w:t>患者</w:t>
-      </w:r>
-      <w:r>
-        <w:rPr>
-          <w:rFonts w:ascii="Times New Roman" w:eastAsia="宋体" w:hAnsi="Times New Roman" w:hint="eastAsia"/>
-          <w:sz w:val="28"/>
-          <w:szCs w:val="28"/>
-        </w:rPr>
-        <w:t>陪护证</w:t>
-      </w:r>
-      <w:r>
-        <w:rPr>
-          <w:rFonts w:ascii="Times New Roman" w:eastAsia="宋体" w:hAnsi="Times New Roman" w:hint="eastAsia"/>
-          <w:sz w:val="28"/>
-          <w:szCs w:val="28"/>
-        </w:rPr>
-        <w:t>记录</w:t>
+        <w:t>患者陪护证记录</w:t>
       </w:r>
       <w:r>
         <w:rPr>
@@ -12970,14 +12708,7 @@
                 <w:color w:val="000000"/>
                 <w:szCs w:val="21"/>
               </w:rPr>
-              <w:t>SCORT</w:t>
-            </w:r>
-            <w:r>
-              <w:rPr>
-                <w:color w:val="000000"/>
-                <w:szCs w:val="21"/>
-              </w:rPr>
-              <w:t>INFO</w:t>
+              <w:t>SCORTINFO</w:t>
             </w:r>
           </w:p>
         </w:tc>
@@ -13027,7 +12758,7 @@
             <w:pPr>
               <w:spacing w:line="360" w:lineRule="auto"/>
               <w:rPr>
-                <w:rFonts w:ascii="宋体" w:hAnsi="宋体" w:hint="eastAsia"/>
+                <w:rFonts w:ascii="宋体" w:hAnsi="宋体"/>
                 <w:color w:val="000000"/>
                 <w:szCs w:val="21"/>
               </w:rPr>
@@ -13054,15 +12785,7 @@
                 <w:color w:val="000000"/>
                 <w:szCs w:val="21"/>
               </w:rPr>
-              <w:t>病人</w:t>
-            </w:r>
-            <w:r>
-              <w:rPr>
-                <w:rFonts w:ascii="宋体" w:hAnsi="宋体" w:cs="Arial" w:hint="eastAsia"/>
-                <w:color w:val="000000"/>
-                <w:szCs w:val="21"/>
-              </w:rPr>
-              <w:t>陪护证</w:t>
+              <w:t>病人陪护证</w:t>
             </w:r>
             <w:r>
               <w:rPr>
@@ -13818,17 +13541,17 @@
               <w:spacing w:line="360" w:lineRule="auto"/>
               <w:jc w:val="left"/>
               <w:rPr>
+                <w:rFonts w:ascii="宋体" w:hAnsi="宋体" w:cs="宋体"/>
+                <w:kern w:val="0"/>
+                <w:szCs w:val="21"/>
+              </w:rPr>
+            </w:pPr>
+            <w:r>
+              <w:rPr>
                 <w:rFonts w:ascii="宋体" w:hAnsi="宋体" w:cs="宋体" w:hint="eastAsia"/>
                 <w:kern w:val="0"/>
                 <w:szCs w:val="21"/>
               </w:rPr>
-            </w:pPr>
-            <w:r>
-              <w:rPr>
-                <w:rFonts w:ascii="宋体" w:hAnsi="宋体" w:cs="宋体" w:hint="eastAsia"/>
-                <w:kern w:val="0"/>
-                <w:szCs w:val="21"/>
-              </w:rPr>
               <w:t>结束</w:t>
             </w:r>
             <w:r>
@@ -13849,7 +13572,6 @@
           <w:p>
             <w:pPr>
               <w:rPr>
-                <w:rFonts w:hint="eastAsia"/>
                 <w:color w:val="000000"/>
               </w:rPr>
             </w:pPr>
@@ -13923,17 +13645,17 @@
               <w:spacing w:line="360" w:lineRule="auto"/>
               <w:jc w:val="left"/>
               <w:rPr>
+                <w:rFonts w:ascii="宋体" w:hAnsi="宋体" w:cs="宋体"/>
+                <w:kern w:val="0"/>
+                <w:szCs w:val="21"/>
+              </w:rPr>
+            </w:pPr>
+            <w:r>
+              <w:rPr>
                 <w:rFonts w:ascii="宋体" w:hAnsi="宋体" w:cs="宋体" w:hint="eastAsia"/>
                 <w:kern w:val="0"/>
                 <w:szCs w:val="21"/>
               </w:rPr>
-            </w:pPr>
-            <w:r>
-              <w:rPr>
-                <w:rFonts w:ascii="宋体" w:hAnsi="宋体" w:cs="宋体" w:hint="eastAsia"/>
-                <w:kern w:val="0"/>
-                <w:szCs w:val="21"/>
-              </w:rPr>
               <w:t>结束</w:t>
             </w:r>
             <w:r>
@@ -13954,7 +13676,6 @@
           <w:p>
             <w:pPr>
               <w:rPr>
-                <w:rFonts w:hint="eastAsia"/>
                 <w:color w:val="000000"/>
               </w:rPr>
             </w:pPr>
@@ -14907,7 +14628,7 @@
           <w:p>
             <w:pPr>
               <w:rPr>
-                <w:rFonts w:asciiTheme="minorEastAsia" w:hAnsiTheme="minorEastAsia" w:hint="eastAsia"/>
+                <w:rFonts w:asciiTheme="minorEastAsia" w:hAnsiTheme="minorEastAsia"/>
                 <w:color w:val="000000"/>
                 <w:sz w:val="18"/>
                 <w:szCs w:val="18"/>
@@ -15581,13 +15302,7 @@
       </w:tr>
     </w:tbl>
     <w:p/>
-    <w:p>
-      <w:pPr>
-        <w:rPr>
-          <w:rFonts w:hint="eastAsia"/>
-        </w:rPr>
-      </w:pPr>
-    </w:p>
+    <w:p/>
     <w:p>
       <w:pPr>
         <w:pStyle w:val="1"/>
@@ -15599,7 +15314,833 @@
         <w:t>三、方案流程</w:t>
       </w:r>
     </w:p>
-    <w:p/>
+    <w:p>
+      <w:r>
+        <w:t>&lt;?xml version="1.0" encoding="UTF-8"?&gt;</w:t>
+      </w:r>
+    </w:p>
+    <w:p>
+      <w:r>
+        <w:t>&lt;definitions xmlns="http://schemas.xmlsoap.org/wsdl/" xmlns:SOAP-ENC="http://schemas.xmlsoap.org/soap/encoding/" xmlns:mime="http://schemas.xmlsoap.org/wsdl/mime/" xmlns:s="http://www.w3.org/2001/XMLSchema" xmlns:s0="http://hospital.service.com/interface" xmlns:soap="http://schemas.xmlsoap.org/wsdl/soap/" xmlns:wsdl="http://schemas.xmlsoap.org/wsdl/" xmlns:xsi="http://www.w3.org/2001/XMLSchema-instance" targetNamespace="http://hospital.service.com/interface"&gt;</w:t>
+      </w:r>
+    </w:p>
+    <w:p>
+      <w:r>
+        <w:t xml:space="preserve">    &lt;types&gt;</w:t>
+      </w:r>
+    </w:p>
+    <w:p>
+      <w:r>
+        <w:t xml:space="preserve">        &lt;s:schema elementFormDefault="qualified" targetNamespace="http://hospital.service.com/interface"&gt;</w:t>
+      </w:r>
+    </w:p>
+    <w:p>
+      <w:r>
+        <w:t xml:space="preserve">            &lt;s:element name="InvokeToStream"&gt;</w:t>
+      </w:r>
+    </w:p>
+    <w:p>
+      <w:r>
+        <w:t xml:space="preserve">                &lt;s:complexType&gt;</w:t>
+      </w:r>
+    </w:p>
+    <w:p>
+      <w:r>
+        <w:t xml:space="preserve">                    &lt;s:sequence&gt;</w:t>
+      </w:r>
+    </w:p>
+    <w:p>
+      <w:r>
+        <w:t xml:space="preserve">                        &lt;s:element minOccurs="0" name="Method" type="s:string"/&gt;</w:t>
+      </w:r>
+    </w:p>
+    <w:p>
+      <w:r>
+        <w:t xml:space="preserve">                        &lt;s:element minOccurs="0" name="DataString"&gt;</w:t>
+      </w:r>
+    </w:p>
+    <w:p>
+      <w:r>
+        <w:t xml:space="preserve">                            &lt;s:simpleType&gt;</w:t>
+      </w:r>
+    </w:p>
+    <w:p>
+      <w:r>
+        <w:t xml:space="preserve">                                &lt;s:restriction base="s:string"&gt;</w:t>
+      </w:r>
+    </w:p>
+    <w:p>
+      <w:r>
+        <w:t xml:space="preserve">                                    &lt;s:maxLength value="3600000"/&gt;</w:t>
+      </w:r>
+    </w:p>
+    <w:p>
+      <w:r>
+        <w:t xml:space="preserve">                                &lt;/s:restriction&gt;</w:t>
+      </w:r>
+    </w:p>
+    <w:p>
+      <w:r>
+        <w:t xml:space="preserve">                            &lt;/s:simpleType&gt;</w:t>
+      </w:r>
+    </w:p>
+    <w:p>
+      <w:r>
+        <w:t xml:space="preserve">                        &lt;/s:element&gt;</w:t>
+      </w:r>
+    </w:p>
+    <w:p>
+      <w:r>
+        <w:t xml:space="preserve">                        &lt;s:element minOccurs="0" name="DataStream" type="s:string"/&gt;</w:t>
+      </w:r>
+    </w:p>
+    <w:p>
+      <w:r>
+        <w:t xml:space="preserve">                    &lt;/s:sequence&gt;</w:t>
+      </w:r>
+    </w:p>
+    <w:p>
+      <w:r>
+        <w:t xml:space="preserve">                &lt;/s:complexType&gt;</w:t>
+      </w:r>
+    </w:p>
+    <w:p>
+      <w:r>
+        <w:t xml:space="preserve">            &lt;/s:element&gt;</w:t>
+      </w:r>
+    </w:p>
+    <w:p>
+      <w:r>
+        <w:t xml:space="preserve">            &lt;s:element name="InvokeToStreamResponse"&gt;</w:t>
+      </w:r>
+    </w:p>
+    <w:p>
+      <w:r>
+        <w:t xml:space="preserve">                &lt;s:complexType&gt;</w:t>
+      </w:r>
+    </w:p>
+    <w:p>
+      <w:r>
+        <w:t xml:space="preserve">                    &lt;s:sequence&gt;</w:t>
+      </w:r>
+    </w:p>
+    <w:p>
+      <w:r>
+        <w:t xml:space="preserve">                        &lt;s:element name="InvokeToStreamResult" type="s:string"/&gt;</w:t>
+      </w:r>
+    </w:p>
+    <w:p>
+      <w:r>
+        <w:t xml:space="preserve">                    &lt;/s:sequence&gt;</w:t>
+      </w:r>
+    </w:p>
+    <w:p>
+      <w:r>
+        <w:lastRenderedPageBreak/>
+        <w:t xml:space="preserve">                &lt;/s:complexType&gt;</w:t>
+      </w:r>
+    </w:p>
+    <w:p>
+      <w:r>
+        <w:t xml:space="preserve">            &lt;/s:element&gt;</w:t>
+      </w:r>
+    </w:p>
+    <w:p>
+      <w:r>
+        <w:t xml:space="preserve">            &lt;s:element name="InvokeToString"&gt;</w:t>
+      </w:r>
+    </w:p>
+    <w:p>
+      <w:r>
+        <w:t xml:space="preserve">                &lt;s:complexType&gt;</w:t>
+      </w:r>
+    </w:p>
+    <w:p>
+      <w:r>
+        <w:t xml:space="preserve">                    &lt;s:sequence&gt;</w:t>
+      </w:r>
+    </w:p>
+    <w:p>
+      <w:r>
+        <w:t xml:space="preserve">                        &lt;s:element minOccurs="0" name="Method" type="s:string"/&gt;</w:t>
+      </w:r>
+    </w:p>
+    <w:p>
+      <w:r>
+        <w:t xml:space="preserve">                        &lt;s:element minOccurs="0" name="DataString"&gt;</w:t>
+      </w:r>
+    </w:p>
+    <w:p>
+      <w:r>
+        <w:t xml:space="preserve">                            &lt;s:simpleType&gt;</w:t>
+      </w:r>
+    </w:p>
+    <w:p>
+      <w:r>
+        <w:t xml:space="preserve">                                &lt;s:restriction base="s:string"&gt;</w:t>
+      </w:r>
+    </w:p>
+    <w:p>
+      <w:r>
+        <w:t xml:space="preserve">                                    &lt;s:maxLength value="3600000"/&gt;</w:t>
+      </w:r>
+    </w:p>
+    <w:p>
+      <w:r>
+        <w:t xml:space="preserve">                                &lt;/s:restriction&gt;</w:t>
+      </w:r>
+    </w:p>
+    <w:p>
+      <w:r>
+        <w:t xml:space="preserve">                            &lt;/s:simpleType&gt;</w:t>
+      </w:r>
+    </w:p>
+    <w:p>
+      <w:r>
+        <w:t xml:space="preserve">                        &lt;/s:element&gt;</w:t>
+      </w:r>
+    </w:p>
+    <w:p>
+      <w:r>
+        <w:t xml:space="preserve">                        &lt;s:element minOccurs="0" name="DataStream" type="s:string"/&gt;</w:t>
+      </w:r>
+    </w:p>
+    <w:p>
+      <w:r>
+        <w:t xml:space="preserve">                    &lt;/s:sequence&gt;</w:t>
+      </w:r>
+    </w:p>
+    <w:p>
+      <w:r>
+        <w:t xml:space="preserve">                &lt;/s:complexType&gt;</w:t>
+      </w:r>
+    </w:p>
+    <w:p>
+      <w:r>
+        <w:t xml:space="preserve">            &lt;/s:element&gt;</w:t>
+      </w:r>
+    </w:p>
+    <w:p>
+      <w:r>
+        <w:t xml:space="preserve">            &lt;s:element name="InvokeToStringResponse"&gt;</w:t>
+      </w:r>
+    </w:p>
+    <w:p>
+      <w:r>
+        <w:t xml:space="preserve">                &lt;s:complexType&gt;</w:t>
+      </w:r>
+    </w:p>
+    <w:p>
+      <w:r>
+        <w:t xml:space="preserve">                    &lt;s:sequence&gt;</w:t>
+      </w:r>
+    </w:p>
+    <w:p>
+      <w:r>
+        <w:t xml:space="preserve">                        &lt;s:element name="InvokeToStringResult" type="s:string"/&gt;</w:t>
+      </w:r>
+    </w:p>
+    <w:p>
+      <w:r>
+        <w:t xml:space="preserve">                    &lt;/s:sequence&gt;</w:t>
+      </w:r>
+    </w:p>
+    <w:p>
+      <w:r>
+        <w:t xml:space="preserve">                &lt;/s:complexType&gt;</w:t>
+      </w:r>
+    </w:p>
+    <w:p>
+      <w:r>
+        <w:t xml:space="preserve">            &lt;/s:element&gt;</w:t>
+      </w:r>
+    </w:p>
+    <w:p>
+      <w:r>
+        <w:t xml:space="preserve">            &lt;s:element name="Test"&gt;</w:t>
+      </w:r>
+    </w:p>
+    <w:p>
+      <w:r>
+        <w:t xml:space="preserve">                &lt;s:complexType&gt;</w:t>
+      </w:r>
+    </w:p>
+    <w:p>
+      <w:r>
+        <w:t xml:space="preserve">                    &lt;s:sequence&gt;</w:t>
+      </w:r>
+    </w:p>
+    <w:p>
+      <w:r>
+        <w:t xml:space="preserve">                        &lt;s:element minOccurs="0" name="method" type="s:string"/&gt;</w:t>
+      </w:r>
+    </w:p>
+    <w:p>
+      <w:r>
+        <w:t xml:space="preserve">                        &lt;s:element minOccurs="0" name="json" type="s:string"/&gt;</w:t>
+      </w:r>
+    </w:p>
+    <w:p>
+      <w:r>
+        <w:t xml:space="preserve">                    &lt;/s:sequence&gt;</w:t>
+      </w:r>
+    </w:p>
+    <w:p>
+      <w:r>
+        <w:t xml:space="preserve">                &lt;/s:complexType&gt;</w:t>
+      </w:r>
+    </w:p>
+    <w:p>
+      <w:r>
+        <w:t xml:space="preserve">            &lt;/s:element&gt;</w:t>
+      </w:r>
+    </w:p>
+    <w:p>
+      <w:r>
+        <w:t xml:space="preserve">            &lt;s:element name="TestResponse"&gt;</w:t>
+      </w:r>
+    </w:p>
+    <w:p>
+      <w:r>
+        <w:t xml:space="preserve">                &lt;s:complexType&gt;</w:t>
+      </w:r>
+    </w:p>
+    <w:p>
+      <w:r>
+        <w:t xml:space="preserve">                    &lt;s:sequence&gt;</w:t>
+      </w:r>
+    </w:p>
+    <w:p>
+      <w:r>
+        <w:t xml:space="preserve">                        &lt;s:element name="TestResult" type="s:string"/&gt;</w:t>
+      </w:r>
+    </w:p>
+    <w:p>
+      <w:r>
+        <w:t xml:space="preserve">                    &lt;/s:sequence&gt;</w:t>
+      </w:r>
+    </w:p>
+    <w:p>
+      <w:r>
+        <w:t xml:space="preserve">                &lt;/s:complexType&gt;</w:t>
+      </w:r>
+    </w:p>
+    <w:p>
+      <w:r>
+        <w:t xml:space="preserve">            &lt;/s:element&gt;</w:t>
+      </w:r>
+    </w:p>
+    <w:p>
+      <w:r>
+        <w:t xml:space="preserve">            &lt;s:element name="Test1"&gt;</w:t>
+      </w:r>
+    </w:p>
+    <w:p>
+      <w:r>
+        <w:t xml:space="preserve">                &lt;s:complexType&gt;</w:t>
+      </w:r>
+    </w:p>
+    <w:p>
+      <w:r>
+        <w:t xml:space="preserve">                    &lt;s:sequence/&gt;</w:t>
+      </w:r>
+    </w:p>
+    <w:p>
+      <w:r>
+        <w:t xml:space="preserve">                &lt;/s:complexType&gt;</w:t>
+      </w:r>
+    </w:p>
+    <w:p>
+      <w:r>
+        <w:t xml:space="preserve">            &lt;/s:element&gt;</w:t>
+      </w:r>
+    </w:p>
+    <w:p>
+      <w:r>
+        <w:lastRenderedPageBreak/>
+        <w:t xml:space="preserve">            &lt;s:element name="Test1Response"&gt;</w:t>
+      </w:r>
+    </w:p>
+    <w:p>
+      <w:r>
+        <w:t xml:space="preserve">                &lt;s:complexType&gt;</w:t>
+      </w:r>
+    </w:p>
+    <w:p>
+      <w:r>
+        <w:t xml:space="preserve">                    &lt;s:sequence&gt;</w:t>
+      </w:r>
+    </w:p>
+    <w:p>
+      <w:r>
+        <w:t xml:space="preserve">                        &lt;s:element name="Test1Result" type="s:string"/&gt;</w:t>
+      </w:r>
+    </w:p>
+    <w:p>
+      <w:r>
+        <w:t xml:space="preserve">                    &lt;/s:sequence&gt;</w:t>
+      </w:r>
+    </w:p>
+    <w:p>
+      <w:r>
+        <w:t xml:space="preserve">                &lt;/s:complexType&gt;</w:t>
+      </w:r>
+    </w:p>
+    <w:p>
+      <w:r>
+        <w:t xml:space="preserve">            &lt;/s:element&gt;</w:t>
+      </w:r>
+    </w:p>
+    <w:p>
+      <w:r>
+        <w:t xml:space="preserve">        &lt;/s:schema&gt;</w:t>
+      </w:r>
+    </w:p>
+    <w:p>
+      <w:r>
+        <w:t xml:space="preserve">    &lt;/types&gt;</w:t>
+      </w:r>
+    </w:p>
+    <w:p>
+      <w:r>
+        <w:t xml:space="preserve">    &lt;message name="InvokeToStreamSoapIn"&gt;</w:t>
+      </w:r>
+    </w:p>
+    <w:p>
+      <w:r>
+        <w:t xml:space="preserve">        &lt;part name="parameters" element="s0:InvokeToStream"/&gt;</w:t>
+      </w:r>
+    </w:p>
+    <w:p>
+      <w:r>
+        <w:t xml:space="preserve">    &lt;/message&gt;</w:t>
+      </w:r>
+    </w:p>
+    <w:p>
+      <w:r>
+        <w:t xml:space="preserve">    &lt;message name="InvokeToStreamSoapOut"&gt;</w:t>
+      </w:r>
+    </w:p>
+    <w:p>
+      <w:r>
+        <w:t xml:space="preserve">        &lt;part name="parameters" element="s0:InvokeToStreamResponse"/&gt;</w:t>
+      </w:r>
+    </w:p>
+    <w:p>
+      <w:r>
+        <w:t xml:space="preserve">    &lt;/message&gt;</w:t>
+      </w:r>
+    </w:p>
+    <w:p>
+      <w:r>
+        <w:t xml:space="preserve">    &lt;message name="InvokeToStringSoapIn"&gt;</w:t>
+      </w:r>
+    </w:p>
+    <w:p>
+      <w:r>
+        <w:t xml:space="preserve">        &lt;part name="parameters" element="s0:InvokeToString"/&gt;</w:t>
+      </w:r>
+    </w:p>
+    <w:p>
+      <w:r>
+        <w:t xml:space="preserve">    &lt;/message&gt;</w:t>
+      </w:r>
+    </w:p>
+    <w:p>
+      <w:r>
+        <w:t xml:space="preserve">    &lt;message name="InvokeToStringSoapOut"&gt;</w:t>
+      </w:r>
+    </w:p>
+    <w:p>
+      <w:r>
+        <w:t xml:space="preserve">        &lt;part name="parameters" element="s0:InvokeToStringResponse"/&gt;</w:t>
+      </w:r>
+    </w:p>
+    <w:p>
+      <w:r>
+        <w:t xml:space="preserve">    &lt;/message&gt;</w:t>
+      </w:r>
+    </w:p>
+    <w:p>
+      <w:r>
+        <w:t xml:space="preserve">    &lt;message name="TestSoapIn"&gt;</w:t>
+      </w:r>
+    </w:p>
+    <w:p>
+      <w:r>
+        <w:t xml:space="preserve">        &lt;part name="parameters" element="s0:Test"/&gt;</w:t>
+      </w:r>
+    </w:p>
+    <w:p>
+      <w:r>
+        <w:t xml:space="preserve">    &lt;/message&gt;</w:t>
+      </w:r>
+    </w:p>
+    <w:p>
+      <w:r>
+        <w:t xml:space="preserve">    &lt;message name="TestSoapOut"&gt;</w:t>
+      </w:r>
+    </w:p>
+    <w:p>
+      <w:r>
+        <w:t xml:space="preserve">        &lt;part name="parameters" element="s0:TestResponse"/&gt;</w:t>
+      </w:r>
+    </w:p>
+    <w:p>
+      <w:r>
+        <w:t xml:space="preserve">    &lt;/message&gt;</w:t>
+      </w:r>
+    </w:p>
+    <w:p>
+      <w:r>
+        <w:t xml:space="preserve">    &lt;message name="Test1SoapIn"&gt;</w:t>
+      </w:r>
+    </w:p>
+    <w:p>
+      <w:r>
+        <w:t xml:space="preserve">        &lt;part name="parameters" element="s0:Test1"/&gt;</w:t>
+      </w:r>
+    </w:p>
+    <w:p>
+      <w:r>
+        <w:t xml:space="preserve">    &lt;/message&gt;</w:t>
+      </w:r>
+    </w:p>
+    <w:p>
+      <w:r>
+        <w:t xml:space="preserve">    &lt;message name="Test1SoapOut"&gt;</w:t>
+      </w:r>
+    </w:p>
+    <w:p>
+      <w:r>
+        <w:t xml:space="preserve">        &lt;part name="parameters" element="s0:Test1Response"/&gt;</w:t>
+      </w:r>
+    </w:p>
+    <w:p>
+      <w:r>
+        <w:t xml:space="preserve">    &lt;/message&gt;</w:t>
+      </w:r>
+    </w:p>
+    <w:p>
+      <w:r>
+        <w:t xml:space="preserve">    &lt;portType name="InvokeServiceSoap"&gt;</w:t>
+      </w:r>
+    </w:p>
+    <w:p>
+      <w:r>
+        <w:t xml:space="preserve">        &lt;operation name="InvokeToStream"&gt;</w:t>
+      </w:r>
+    </w:p>
+    <w:p>
+      <w:r>
+        <w:t xml:space="preserve">            &lt;input message="s0:InvokeToStreamSoapIn"/&gt;</w:t>
+      </w:r>
+    </w:p>
+    <w:p>
+      <w:r>
+        <w:t xml:space="preserve">            &lt;output message="s0:InvokeToStreamSoapOut"/&gt;</w:t>
+      </w:r>
+    </w:p>
+    <w:p>
+      <w:r>
+        <w:t xml:space="preserve">        &lt;/operation&gt;</w:t>
+      </w:r>
+    </w:p>
+    <w:p>
+      <w:r>
+        <w:t xml:space="preserve">        &lt;operation name="InvokeToString"&gt;</w:t>
+      </w:r>
+    </w:p>
+    <w:p>
+      <w:r>
+        <w:t xml:space="preserve">            &lt;input message="s0:InvokeToStringSoapIn"/&gt;</w:t>
+      </w:r>
+    </w:p>
+    <w:p>
+      <w:r>
+        <w:t xml:space="preserve">            &lt;output message="s0:InvokeToStringSoapOut"/&gt;</w:t>
+      </w:r>
+    </w:p>
+    <w:p>
+      <w:r>
+        <w:t xml:space="preserve">        &lt;/operation&gt;</w:t>
+      </w:r>
+    </w:p>
+    <w:p>
+      <w:r>
+        <w:t xml:space="preserve">        &lt;operation name="Test"&gt;</w:t>
+      </w:r>
+    </w:p>
+    <w:p>
+      <w:r>
+        <w:t xml:space="preserve">            &lt;input message="s0:TestSoapIn"/&gt;</w:t>
+      </w:r>
+    </w:p>
+    <w:p>
+      <w:r>
+        <w:lastRenderedPageBreak/>
+        <w:t xml:space="preserve">            &lt;output message="s0:TestSoapOut"/&gt;</w:t>
+      </w:r>
+    </w:p>
+    <w:p>
+      <w:r>
+        <w:t xml:space="preserve">        &lt;/operation&gt;</w:t>
+      </w:r>
+    </w:p>
+    <w:p>
+      <w:r>
+        <w:t xml:space="preserve">        &lt;operation name="Test1"&gt;</w:t>
+      </w:r>
+    </w:p>
+    <w:p>
+      <w:r>
+        <w:t xml:space="preserve">            &lt;input message="s0:Test1SoapIn"/&gt;</w:t>
+      </w:r>
+    </w:p>
+    <w:p>
+      <w:r>
+        <w:t xml:space="preserve">            &lt;output message="s0:Test1SoapOut"/&gt;</w:t>
+      </w:r>
+    </w:p>
+    <w:p>
+      <w:r>
+        <w:t xml:space="preserve">        &lt;/operation&gt;</w:t>
+      </w:r>
+    </w:p>
+    <w:p>
+      <w:r>
+        <w:t xml:space="preserve">    &lt;/portType&gt;</w:t>
+      </w:r>
+    </w:p>
+    <w:p>
+      <w:r>
+        <w:t xml:space="preserve">    &lt;binding name="InvokeServiceSoap" type="s0:InvokeServiceSoap"&gt;</w:t>
+      </w:r>
+    </w:p>
+    <w:p>
+      <w:r>
+        <w:t xml:space="preserve">        &lt;soap:binding transport="http://schemas.xmlsoap.org/soap/http" style="document"/&gt;</w:t>
+      </w:r>
+    </w:p>
+    <w:p>
+      <w:r>
+        <w:t xml:space="preserve">        &lt;operation name="InvokeToStream"&gt;</w:t>
+      </w:r>
+    </w:p>
+    <w:p>
+      <w:r>
+        <w:t xml:space="preserve">            &lt;soap:operation soapAction="http://hospital.service.com/interface/Huaxi.InvokeMessage.BS.InvokeService.InvokeToStream" style="document"/&gt;</w:t>
+      </w:r>
+    </w:p>
+    <w:p>
+      <w:r>
+        <w:t xml:space="preserve">            &lt;input&gt;</w:t>
+      </w:r>
+    </w:p>
+    <w:p>
+      <w:r>
+        <w:t xml:space="preserve">                &lt;soap:body use="literal"/&gt;</w:t>
+      </w:r>
+    </w:p>
+    <w:p>
+      <w:r>
+        <w:t xml:space="preserve">            &lt;/input&gt;</w:t>
+      </w:r>
+    </w:p>
+    <w:p>
+      <w:r>
+        <w:t xml:space="preserve">            &lt;output&gt;</w:t>
+      </w:r>
+    </w:p>
+    <w:p>
+      <w:r>
+        <w:t xml:space="preserve">                &lt;soap:body use="literal"/&gt;</w:t>
+      </w:r>
+    </w:p>
+    <w:p>
+      <w:r>
+        <w:t xml:space="preserve">            &lt;/output&gt;</w:t>
+      </w:r>
+    </w:p>
+    <w:p>
+      <w:r>
+        <w:t xml:space="preserve">        &lt;/operation&gt;</w:t>
+      </w:r>
+    </w:p>
+    <w:p>
+      <w:r>
+        <w:t xml:space="preserve">        &lt;operation name="InvokeToString"&gt;</w:t>
+      </w:r>
+    </w:p>
+    <w:p>
+      <w:r>
+        <w:t xml:space="preserve">            &lt;soap:operation soapAction="http://hospital.service.com/interface/Huaxi.InvokeMessage.BS.InvokeService.InvokeToString" style="document"/&gt;</w:t>
+      </w:r>
+    </w:p>
+    <w:p>
+      <w:r>
+        <w:t xml:space="preserve">            &lt;input&gt;</w:t>
+      </w:r>
+    </w:p>
+    <w:p>
+      <w:r>
+        <w:t xml:space="preserve">                &lt;soap:body use="literal"/&gt;</w:t>
+      </w:r>
+    </w:p>
+    <w:p>
+      <w:r>
+        <w:t xml:space="preserve">            &lt;/input&gt;</w:t>
+      </w:r>
+    </w:p>
+    <w:p>
+      <w:r>
+        <w:t xml:space="preserve">            &lt;output&gt;</w:t>
+      </w:r>
+    </w:p>
+    <w:p>
+      <w:r>
+        <w:t xml:space="preserve">                &lt;soap:body use="literal"/&gt;</w:t>
+      </w:r>
+    </w:p>
+    <w:p>
+      <w:r>
+        <w:t xml:space="preserve">            &lt;/output&gt;</w:t>
+      </w:r>
+    </w:p>
+    <w:p>
+      <w:r>
+        <w:t xml:space="preserve">        &lt;/operation&gt;</w:t>
+      </w:r>
+    </w:p>
+    <w:p>
+      <w:r>
+        <w:t xml:space="preserve">        &lt;operation name="Test"&gt;</w:t>
+      </w:r>
+    </w:p>
+    <w:p>
+      <w:r>
+        <w:t xml:space="preserve">            &lt;soap:operation soapAction="http://hospital.service.com/interface/Huaxi.InvokeMessage.BS.InvokeService.Test" style="document"/&gt;</w:t>
+      </w:r>
+    </w:p>
+    <w:p>
+      <w:r>
+        <w:t xml:space="preserve">            &lt;input&gt;</w:t>
+      </w:r>
+    </w:p>
+    <w:p>
+      <w:r>
+        <w:t xml:space="preserve">                &lt;soap:body use="literal"/&gt;</w:t>
+      </w:r>
+    </w:p>
+    <w:p>
+      <w:r>
+        <w:t xml:space="preserve">            &lt;/input&gt;</w:t>
+      </w:r>
+    </w:p>
+    <w:p>
+      <w:r>
+        <w:t xml:space="preserve">            &lt;output&gt;</w:t>
+      </w:r>
+    </w:p>
+    <w:p>
+      <w:r>
+        <w:t xml:space="preserve">                &lt;soap:body use="literal"/&gt;</w:t>
+      </w:r>
+    </w:p>
+    <w:p>
+      <w:r>
+        <w:t xml:space="preserve">            &lt;/output&gt;</w:t>
+      </w:r>
+    </w:p>
+    <w:p>
+      <w:r>
+        <w:t xml:space="preserve">        &lt;/operation&gt;</w:t>
+      </w:r>
+    </w:p>
+    <w:p>
+      <w:r>
+        <w:t xml:space="preserve">        &lt;operation name="Test1"&gt;</w:t>
+      </w:r>
+    </w:p>
+    <w:p>
+      <w:r>
+        <w:t xml:space="preserve">            &lt;soap:operation </w:t>
+      </w:r>
+      <w:r>
+        <w:lastRenderedPageBreak/>
+        <w:t>soapAction="http://hospital.service.com/interface/Huaxi.InvokeMessage.BS.InvokeService.Test1" style="document"/&gt;</w:t>
+      </w:r>
+    </w:p>
+    <w:p>
+      <w:r>
+        <w:t xml:space="preserve">            &lt;input&gt;</w:t>
+      </w:r>
+    </w:p>
+    <w:p>
+      <w:r>
+        <w:t xml:space="preserve">                &lt;soap:body use="literal"/&gt;</w:t>
+      </w:r>
+    </w:p>
+    <w:p>
+      <w:r>
+        <w:t xml:space="preserve">            &lt;/input&gt;</w:t>
+      </w:r>
+    </w:p>
+    <w:p>
+      <w:r>
+        <w:t xml:space="preserve">            &lt;output&gt;</w:t>
+      </w:r>
+    </w:p>
+    <w:p>
+      <w:r>
+        <w:t xml:space="preserve">                &lt;soap:body use="literal"/&gt;</w:t>
+      </w:r>
+    </w:p>
+    <w:p>
+      <w:r>
+        <w:t xml:space="preserve">            &lt;/output&gt;</w:t>
+      </w:r>
+    </w:p>
+    <w:p>
+      <w:r>
+        <w:t xml:space="preserve">        &lt;/operation&gt;</w:t>
+      </w:r>
+    </w:p>
+    <w:p>
+      <w:r>
+        <w:t xml:space="preserve">    &lt;/binding&gt;</w:t>
+      </w:r>
+    </w:p>
+    <w:p>
+      <w:r>
+        <w:t xml:space="preserve">    &lt;service name="InvokeService"&gt;</w:t>
+      </w:r>
+    </w:p>
+    <w:p>
+      <w:r>
+        <w:t xml:space="preserve">        &lt;port name="InvokeServiceSoap" binding="s0:InvokeServiceSoap"&gt;</w:t>
+      </w:r>
+    </w:p>
+    <w:p>
+      <w:r>
+        <w:t xml:space="preserve">            &lt;soap:address location="http://172.22.252.46/csp/huaxi/Huaxi.InvokeMessage.BS.InvokeService.cls"/&gt;</w:t>
+      </w:r>
+    </w:p>
+    <w:p>
+      <w:r>
+        <w:t xml:space="preserve">        &lt;/port&gt;</w:t>
+      </w:r>
+    </w:p>
+    <w:p>
+      <w:r>
+        <w:t xml:space="preserve">    &lt;/service&gt;</w:t>
+      </w:r>
+    </w:p>
+    <w:p>
+      <w:r>
+        <w:t>&lt;/definitions&gt;</w:t>
+      </w:r>
+    </w:p>
     <w:sectPr>
       <w:pgSz w:w="11906" w:h="16838"/>
       <w:pgMar w:top="1440" w:right="1800" w:bottom="1440" w:left="1800" w:header="851" w:footer="992" w:gutter="0"/>
@@ -15611,7 +16152,7 @@
 </file>
 
 <file path=word/endnotes.xml><?xml version="1.0" encoding="utf-8"?>
-<w:endnotes xmlns:wpc="http://schemas.microsoft.com/office/word/2010/wordprocessingCanvas" xmlns:cx="http://schemas.microsoft.com/office/drawing/2014/chartex" xmlns:mc="http://schemas.openxmlformats.org/markup-compatibility/2006" xmlns:o="urn:schemas-microsoft-com:office:office" xmlns:r="http://schemas.openxmlformats.org/officeDocument/2006/relationships" xmlns:m="http://schemas.openxmlformats.org/officeDocument/2006/math" xmlns:v="urn:schemas-microsoft-com:vml" xmlns:wp14="http://schemas.microsoft.com/office/word/2010/wordprocessingDrawing" xmlns:wp="http://schemas.openxmlformats.org/drawingml/2006/wordprocessingDrawing" xmlns:w10="urn:schemas-microsoft-com:office:word" xmlns:w="http://schemas.openxmlformats.org/wordprocessingml/2006/main" xmlns:w14="http://schemas.microsoft.com/office/word/2010/wordml" xmlns:w15="http://schemas.microsoft.com/office/word/2012/wordml" xmlns:w16se="http://schemas.microsoft.com/office/word/2015/wordml/symex" xmlns:wpg="http://schemas.microsoft.com/office/word/2010/wordprocessingGroup" xmlns:wpi="http://schemas.microsoft.com/office/word/2010/wordprocessingInk" xmlns:wne="http://schemas.microsoft.com/office/word/2006/wordml" xmlns:wps="http://schemas.microsoft.com/office/word/2010/wordprocessingShape" mc:Ignorable="w14 w15 w16se wp14">
+<w:endnotes xmlns:wpc="http://schemas.microsoft.com/office/word/2010/wordprocessingCanvas" xmlns:cx="http://schemas.microsoft.com/office/drawing/2014/chartex" xmlns:cx1="http://schemas.microsoft.com/office/drawing/2015/9/8/chartex" xmlns:cx2="http://schemas.microsoft.com/office/drawing/2015/10/21/chartex" xmlns:cx3="http://schemas.microsoft.com/office/drawing/2016/5/9/chartex" xmlns:cx4="http://schemas.microsoft.com/office/drawing/2016/5/10/chartex" xmlns:cx5="http://schemas.microsoft.com/office/drawing/2016/5/11/chartex" xmlns:cx6="http://schemas.microsoft.com/office/drawing/2016/5/12/chartex" xmlns:cx7="http://schemas.microsoft.com/office/drawing/2016/5/13/chartex" xmlns:cx8="http://schemas.microsoft.com/office/drawing/2016/5/14/chartex" xmlns:mc="http://schemas.openxmlformats.org/markup-compatibility/2006" xmlns:aink="http://schemas.microsoft.com/office/drawing/2016/ink" xmlns:am3d="http://schemas.microsoft.com/office/drawing/2017/model3d" xmlns:o="urn:schemas-microsoft-com:office:office" xmlns:r="http://schemas.openxmlformats.org/officeDocument/2006/relationships" xmlns:m="http://schemas.openxmlformats.org/officeDocument/2006/math" xmlns:v="urn:schemas-microsoft-com:vml" xmlns:wp14="http://schemas.microsoft.com/office/word/2010/wordprocessingDrawing" xmlns:wp="http://schemas.openxmlformats.org/drawingml/2006/wordprocessingDrawing" xmlns:w10="urn:schemas-microsoft-com:office:word" xmlns:w="http://schemas.openxmlformats.org/wordprocessingml/2006/main" xmlns:w14="http://schemas.microsoft.com/office/word/2010/wordml" xmlns:w15="http://schemas.microsoft.com/office/word/2012/wordml" xmlns:w16cex="http://schemas.microsoft.com/office/word/2018/wordml/cex" xmlns:w16cid="http://schemas.microsoft.com/office/word/2016/wordml/cid" xmlns:w16="http://schemas.microsoft.com/office/word/2018/wordml" xmlns:w16sdtdh="http://schemas.microsoft.com/office/word/2020/wordml/sdtdatahash" xmlns:w16se="http://schemas.microsoft.com/office/word/2015/wordml/symex" xmlns:wpg="http://schemas.microsoft.com/office/word/2010/wordprocessingGroup" xmlns:wpi="http://schemas.microsoft.com/office/word/2010/wordprocessingInk" xmlns:wne="http://schemas.microsoft.com/office/word/2006/wordml" xmlns:wps="http://schemas.microsoft.com/office/word/2010/wordprocessingShape" mc:Ignorable="w14 w15 w16se w16cid w16 w16cex w16sdtdh wp14">
   <w:endnote w:type="separator" w:id="-1">
     <w:p>
       <w:r>
@@ -15630,7 +16171,7 @@
 </file>
 
 <file path=word/footnotes.xml><?xml version="1.0" encoding="utf-8"?>
-<w:footnotes xmlns:wpc="http://schemas.microsoft.com/office/word/2010/wordprocessingCanvas" xmlns:cx="http://schemas.microsoft.com/office/drawing/2014/chartex" xmlns:mc="http://schemas.openxmlformats.org/markup-compatibility/2006" xmlns:o="urn:schemas-microsoft-com:office:office" xmlns:r="http://schemas.openxmlformats.org/officeDocument/2006/relationships" xmlns:m="http://schemas.openxmlformats.org/officeDocument/2006/math" xmlns:v="urn:schemas-microsoft-com:vml" xmlns:wp14="http://schemas.microsoft.com/office/word/2010/wordprocessingDrawing" xmlns:wp="http://schemas.openxmlformats.org/drawingml/2006/wordprocessingDrawing" xmlns:w10="urn:schemas-microsoft-com:office:word" xmlns:w="http://schemas.openxmlformats.org/wordprocessingml/2006/main" xmlns:w14="http://schemas.microsoft.com/office/word/2010/wordml" xmlns:w15="http://schemas.microsoft.com/office/word/2012/wordml" xmlns:w16se="http://schemas.microsoft.com/office/word/2015/wordml/symex" xmlns:wpg="http://schemas.microsoft.com/office/word/2010/wordprocessingGroup" xmlns:wpi="http://schemas.microsoft.com/office/word/2010/wordprocessingInk" xmlns:wne="http://schemas.microsoft.com/office/word/2006/wordml" xmlns:wps="http://schemas.microsoft.com/office/word/2010/wordprocessingShape" mc:Ignorable="w14 w15 w16se wp14">
+<w:footnotes xmlns:wpc="http://schemas.microsoft.com/office/word/2010/wordprocessingCanvas" xmlns:cx="http://schemas.microsoft.com/office/drawing/2014/chartex" xmlns:cx1="http://schemas.microsoft.com/office/drawing/2015/9/8/chartex" xmlns:cx2="http://schemas.microsoft.com/office/drawing/2015/10/21/chartex" xmlns:cx3="http://schemas.microsoft.com/office/drawing/2016/5/9/chartex" xmlns:cx4="http://schemas.microsoft.com/office/drawing/2016/5/10/chartex" xmlns:cx5="http://schemas.microsoft.com/office/drawing/2016/5/11/chartex" xmlns:cx6="http://schemas.microsoft.com/office/drawing/2016/5/12/chartex" xmlns:cx7="http://schemas.microsoft.com/office/drawing/2016/5/13/chartex" xmlns:cx8="http://schemas.microsoft.com/office/drawing/2016/5/14/chartex" xmlns:mc="http://schemas.openxmlformats.org/markup-compatibility/2006" xmlns:aink="http://schemas.microsoft.com/office/drawing/2016/ink" xmlns:am3d="http://schemas.microsoft.com/office/drawing/2017/model3d" xmlns:o="urn:schemas-microsoft-com:office:office" xmlns:r="http://schemas.openxmlformats.org/officeDocument/2006/relationships" xmlns:m="http://schemas.openxmlformats.org/officeDocument/2006/math" xmlns:v="urn:schemas-microsoft-com:vml" xmlns:wp14="http://schemas.microsoft.com/office/word/2010/wordprocessingDrawing" xmlns:wp="http://schemas.openxmlformats.org/drawingml/2006/wordprocessingDrawing" xmlns:w10="urn:schemas-microsoft-com:office:word" xmlns:w="http://schemas.openxmlformats.org/wordprocessingml/2006/main" xmlns:w14="http://schemas.microsoft.com/office/word/2010/wordml" xmlns:w15="http://schemas.microsoft.com/office/word/2012/wordml" xmlns:w16cex="http://schemas.microsoft.com/office/word/2018/wordml/cex" xmlns:w16cid="http://schemas.microsoft.com/office/word/2016/wordml/cid" xmlns:w16="http://schemas.microsoft.com/office/word/2018/wordml" xmlns:w16sdtdh="http://schemas.microsoft.com/office/word/2020/wordml/sdtdatahash" xmlns:w16se="http://schemas.microsoft.com/office/word/2015/wordml/symex" xmlns:wpg="http://schemas.microsoft.com/office/word/2010/wordprocessingGroup" xmlns:wpi="http://schemas.microsoft.com/office/word/2010/wordprocessingInk" xmlns:wne="http://schemas.microsoft.com/office/word/2006/wordml" xmlns:wps="http://schemas.microsoft.com/office/word/2010/wordprocessingShape" mc:Ignorable="w14 w15 w16se w16cid w16 w16cex w16sdtdh wp14">
   <w:footnote w:type="separator" w:id="-1">
     <w:p>
       <w:r>
@@ -15649,7 +16190,7 @@
 </file>
 
 <file path=word/numbering.xml><?xml version="1.0" encoding="utf-8"?>
-<w:numbering xmlns:wpc="http://schemas.microsoft.com/office/word/2010/wordprocessingCanvas" xmlns:cx="http://schemas.microsoft.com/office/drawing/2014/chartex" xmlns:mc="http://schemas.openxmlformats.org/markup-compatibility/2006" xmlns:o="urn:schemas-microsoft-com:office:office" xmlns:r="http://schemas.openxmlformats.org/officeDocument/2006/relationships" xmlns:m="http://schemas.openxmlformats.org/officeDocument/2006/math" xmlns:v="urn:schemas-microsoft-com:vml" xmlns:wp14="http://schemas.microsoft.com/office/word/2010/wordprocessingDrawing" xmlns:wp="http://schemas.openxmlformats.org/drawingml/2006/wordprocessingDrawing" xmlns:w10="urn:schemas-microsoft-com:office:word" xmlns:w="http://schemas.openxmlformats.org/wordprocessingml/2006/main" xmlns:w14="http://schemas.microsoft.com/office/word/2010/wordml" xmlns:w15="http://schemas.microsoft.com/office/word/2012/wordml" xmlns:w16se="http://schemas.microsoft.com/office/word/2015/wordml/symex" xmlns:wpg="http://schemas.microsoft.com/office/word/2010/wordprocessingGroup" xmlns:wpi="http://schemas.microsoft.com/office/word/2010/wordprocessingInk" xmlns:wne="http://schemas.microsoft.com/office/word/2006/wordml" xmlns:wps="http://schemas.microsoft.com/office/word/2010/wordprocessingShape" mc:Ignorable="w14 w15 w16se wp14">
+<w:numbering xmlns:wpc="http://schemas.microsoft.com/office/word/2010/wordprocessingCanvas" xmlns:cx="http://schemas.microsoft.com/office/drawing/2014/chartex" xmlns:cx1="http://schemas.microsoft.com/office/drawing/2015/9/8/chartex" xmlns:cx2="http://schemas.microsoft.com/office/drawing/2015/10/21/chartex" xmlns:cx3="http://schemas.microsoft.com/office/drawing/2016/5/9/chartex" xmlns:cx4="http://schemas.microsoft.com/office/drawing/2016/5/10/chartex" xmlns:cx5="http://schemas.microsoft.com/office/drawing/2016/5/11/chartex" xmlns:cx6="http://schemas.microsoft.com/office/drawing/2016/5/12/chartex" xmlns:cx7="http://schemas.microsoft.com/office/drawing/2016/5/13/chartex" xmlns:cx8="http://schemas.microsoft.com/office/drawing/2016/5/14/chartex" xmlns:mc="http://schemas.openxmlformats.org/markup-compatibility/2006" xmlns:aink="http://schemas.microsoft.com/office/drawing/2016/ink" xmlns:am3d="http://schemas.microsoft.com/office/drawing/2017/model3d" xmlns:o="urn:schemas-microsoft-com:office:office" xmlns:r="http://schemas.openxmlformats.org/officeDocument/2006/relationships" xmlns:m="http://schemas.openxmlformats.org/officeDocument/2006/math" xmlns:v="urn:schemas-microsoft-com:vml" xmlns:wp14="http://schemas.microsoft.com/office/word/2010/wordprocessingDrawing" xmlns:wp="http://schemas.openxmlformats.org/drawingml/2006/wordprocessingDrawing" xmlns:w10="urn:schemas-microsoft-com:office:word" xmlns:w="http://schemas.openxmlformats.org/wordprocessingml/2006/main" xmlns:w14="http://schemas.microsoft.com/office/word/2010/wordml" xmlns:w15="http://schemas.microsoft.com/office/word/2012/wordml" xmlns:w16cex="http://schemas.microsoft.com/office/word/2018/wordml/cex" xmlns:w16cid="http://schemas.microsoft.com/office/word/2016/wordml/cid" xmlns:w16="http://schemas.microsoft.com/office/word/2018/wordml" xmlns:w16sdtdh="http://schemas.microsoft.com/office/word/2020/wordml/sdtdatahash" xmlns:w16se="http://schemas.microsoft.com/office/word/2015/wordml/symex" xmlns:wpg="http://schemas.microsoft.com/office/word/2010/wordprocessingGroup" xmlns:wpi="http://schemas.microsoft.com/office/word/2010/wordprocessingInk" xmlns:wne="http://schemas.microsoft.com/office/word/2006/wordml" xmlns:wps="http://schemas.microsoft.com/office/word/2010/wordprocessingShape" mc:Ignorable="w14 w15 w16se w16cid w16 w16cex w16sdtdh wp14">
   <w:abstractNum w:abstractNumId="0" w15:restartNumberingAfterBreak="0">
     <w:nsid w:val="02897875"/>
     <w:multiLevelType w:val="hybridMultilevel"/>
@@ -16712,7 +17253,7 @@
 </file>
 
 <file path=word/styles.xml><?xml version="1.0" encoding="utf-8"?>
-<w:styles xmlns:mc="http://schemas.openxmlformats.org/markup-compatibility/2006" xmlns:r="http://schemas.openxmlformats.org/officeDocument/2006/relationships" xmlns:w="http://schemas.openxmlformats.org/wordprocessingml/2006/main" xmlns:w14="http://schemas.microsoft.com/office/word/2010/wordml" xmlns:w15="http://schemas.microsoft.com/office/word/2012/wordml" xmlns:w16se="http://schemas.microsoft.com/office/word/2015/wordml/symex" mc:Ignorable="w14 w15 w16se">
+<w:styles xmlns:mc="http://schemas.openxmlformats.org/markup-compatibility/2006" xmlns:r="http://schemas.openxmlformats.org/officeDocument/2006/relationships" xmlns:w="http://schemas.openxmlformats.org/wordprocessingml/2006/main" xmlns:w14="http://schemas.microsoft.com/office/word/2010/wordml" xmlns:w15="http://schemas.microsoft.com/office/word/2012/wordml" xmlns:w16cex="http://schemas.microsoft.com/office/word/2018/wordml/cex" xmlns:w16cid="http://schemas.microsoft.com/office/word/2016/wordml/cid" xmlns:w16="http://schemas.microsoft.com/office/word/2018/wordml" xmlns:w16sdtdh="http://schemas.microsoft.com/office/word/2020/wordml/sdtdatahash" xmlns:w16se="http://schemas.microsoft.com/office/word/2015/wordml/symex" mc:Ignorable="w14 w15 w16se w16cid w16 w16cex w16sdtdh">
   <w:docDefaults>
     <w:rPrDefault>
       <w:rPr>
@@ -16722,7 +17263,7 @@
     </w:rPrDefault>
     <w:pPrDefault/>
   </w:docDefaults>
-  <w:latentStyles w:defLockedState="0" w:defUIPriority="99" w:defSemiHidden="0" w:defUnhideWhenUsed="0" w:defQFormat="0" w:count="371">
+  <w:latentStyles w:defLockedState="0" w:defUIPriority="99" w:defSemiHidden="0" w:defUnhideWhenUsed="0" w:defQFormat="0" w:count="376">
     <w:lsdException w:name="Normal" w:uiPriority="0" w:qFormat="1"/>
     <w:lsdException w:name="heading 1" w:uiPriority="0" w:qFormat="1"/>
     <w:lsdException w:name="heading 2" w:uiPriority="0" w:unhideWhenUsed="1" w:qFormat="1"/>
@@ -16828,7 +17369,6 @@
     <w:lsdException w:name="HTML Sample" w:semiHidden="1" w:unhideWhenUsed="1"/>
     <w:lsdException w:name="HTML Typewriter" w:semiHidden="1" w:unhideWhenUsed="1"/>
     <w:lsdException w:name="HTML Variable" w:semiHidden="1" w:unhideWhenUsed="1"/>
-    <w:lsdException w:name="Normal Table" w:semiHidden="1" w:unhideWhenUsed="1"/>
     <w:lsdException w:name="annotation subject" w:semiHidden="1" w:unhideWhenUsed="1"/>
     <w:lsdException w:name="No List" w:semiHidden="1" w:unhideWhenUsed="1"/>
     <w:lsdException w:name="Outline List 1" w:semiHidden="1" w:unhideWhenUsed="1"/>
@@ -16871,11 +17411,8 @@
     <w:lsdException w:name="Table Contemporary" w:semiHidden="1" w:unhideWhenUsed="1"/>
     <w:lsdException w:name="Table Elegant" w:semiHidden="1" w:unhideWhenUsed="1"/>
     <w:lsdException w:name="Table Professional" w:semiHidden="1" w:unhideWhenUsed="1"/>
-    <w:lsdException w:name="Table Subtle 1" w:semiHidden="1" w:unhideWhenUsed="1"/>
     <w:lsdException w:name="Table Subtle 2" w:semiHidden="1" w:unhideWhenUsed="1"/>
     <w:lsdException w:name="Table Web 1" w:semiHidden="1" w:unhideWhenUsed="1"/>
-    <w:lsdException w:name="Table Web 2" w:semiHidden="1" w:unhideWhenUsed="1"/>
-    <w:lsdException w:name="Table Web 3" w:semiHidden="1" w:unhideWhenUsed="1"/>
     <w:lsdException w:name="Balloon Text" w:semiHidden="1" w:unhideWhenUsed="1"/>
     <w:lsdException w:name="Table Grid" w:uiPriority="39"/>
     <w:lsdException w:name="Table Theme" w:semiHidden="1" w:unhideWhenUsed="1"/>
@@ -17092,6 +17629,11 @@
     <w:lsdException w:name="List Table 5 Dark Accent 6" w:uiPriority="50"/>
     <w:lsdException w:name="List Table 6 Colorful Accent 6" w:uiPriority="51"/>
     <w:lsdException w:name="List Table 7 Colorful Accent 6" w:uiPriority="52"/>
+    <w:lsdException w:name="Mention" w:semiHidden="1" w:unhideWhenUsed="1"/>
+    <w:lsdException w:name="Smart Hyperlink" w:semiHidden="1" w:unhideWhenUsed="1"/>
+    <w:lsdException w:name="Hashtag" w:semiHidden="1" w:unhideWhenUsed="1"/>
+    <w:lsdException w:name="Unresolved Mention" w:semiHidden="1" w:unhideWhenUsed="1"/>
+    <w:lsdException w:name="Smart Link" w:semiHidden="1" w:unhideWhenUsed="1"/>
   </w:latentStyles>
   <w:style w:type="paragraph" w:default="1" w:styleId="a">
     <w:name w:val="Normal"/>
@@ -17725,7 +18267,7 @@
     </w:rPr>
   </w:style>
   <w:style w:type="character" w:customStyle="1" w:styleId="ac">
-    <w:name w:val="列出段落 字符"/>
+    <w:name w:val="列表段落 字符"/>
     <w:link w:val="ab"/>
     <w:uiPriority w:val="34"/>
     <w:qFormat/>

</xml_diff>